<commit_message>
Cambio solicitud grafica 06_07_rec80
</commit_message>
<xml_diff>
--- a/fuentes/contenidos/grado06/guion07/Recursos adicionales 06_07/CN_06_07_CO_REC80/REC80.docx
+++ b/fuentes/contenidos/grado06/guion07/Recursos adicionales 06_07/CN_06_07_CO_REC80/REC80.docx
@@ -1846,11 +1846,7 @@
     <w:p>
       <w:pPr>
         <w:rPr>
-          <w:b/>
-          <w:bCs/>
-          <w:sz w:val="24"/>
-          <w:szCs w:val="24"/>
-          <w:highlight w:val="cyan"/>
+          <w:rStyle w:val="Hipervnculo"/>
         </w:rPr>
       </w:pPr>
       <w:hyperlink r:id="rId18" w:history="1">
@@ -1880,6 +1876,28 @@
           <w:bCs/>
           <w:sz w:val="24"/>
           <w:szCs w:val="24"/>
+          <w:highlight w:val="yellow"/>
+        </w:rPr>
+      </w:pPr>
+      <w:r>
+        <w:rPr>
+          <w:rStyle w:val="Hipervnculo"/>
+          <w:b/>
+          <w:bCs/>
+          <w:color w:val="auto"/>
+          <w:highlight w:val="yellow"/>
+          <w:u w:val="none"/>
+        </w:rPr>
+        <w:t>De estas dos hacer una sola</w:t>
+      </w:r>
+    </w:p>
+    <w:p>
+      <w:pPr>
+        <w:rPr>
+          <w:b/>
+          <w:bCs/>
+          <w:sz w:val="24"/>
+          <w:szCs w:val="24"/>
         </w:rPr>
       </w:pPr>
       <w:r>
@@ -1901,6 +1919,8 @@
         </w:rPr>
         <w:t xml:space="preserve"> </w:t>
       </w:r>
+      <w:bookmarkStart w:id="0" w:name="_GoBack"/>
+      <w:bookmarkEnd w:id="0"/>
     </w:p>
     <w:p>
       <w:pPr>
@@ -2484,6 +2504,7 @@
           <w:szCs w:val="24"/>
           <w:highlight w:val="cyan"/>
         </w:rPr>
+        <w:lastRenderedPageBreak/>
         <w:t>Imagen</w:t>
       </w:r>
       <w:r>
@@ -2510,7 +2531,6 @@
           <w:noProof/>
           <w:lang w:eastAsia="es-CO" w:bidi="he-IL"/>
         </w:rPr>
-        <w:lastRenderedPageBreak/>
         <w:drawing>
           <wp:inline distT="0" distB="0" distL="0" distR="0">
             <wp:extent cx="2004823" cy="1507252"/>
@@ -3049,6 +3069,7 @@
           <w:szCs w:val="24"/>
           <w:highlight w:val="cyan"/>
         </w:rPr>
+        <w:lastRenderedPageBreak/>
         <w:t>Imagen ampliada:</w:t>
       </w:r>
       <w:r>
@@ -3076,7 +3097,6 @@
           <w:noProof/>
           <w:lang w:eastAsia="es-CO" w:bidi="he-IL"/>
         </w:rPr>
-        <w:lastRenderedPageBreak/>
         <w:drawing>
           <wp:inline distT="0" distB="0" distL="0" distR="0" wp14:anchorId="0DC46BB7" wp14:editId="43650699">
             <wp:extent cx="1656708" cy="1175657"/>
@@ -8391,8 +8411,6 @@
         </w:rPr>
         <w:t xml:space="preserve">, </w:t>
       </w:r>
-      <w:bookmarkStart w:id="0" w:name="_GoBack"/>
-      <w:bookmarkEnd w:id="0"/>
       <w:r>
         <w:rPr>
           <w:sz w:val="24"/>
@@ -12259,7 +12277,7 @@
 </file>
 
 <file path=customXml/itemProps1.xml><?xml version="1.0" encoding="utf-8"?>
-<ds:datastoreItem xmlns:ds="http://schemas.openxmlformats.org/officeDocument/2006/customXml" ds:itemID="{81CE4A98-6DB8-4FDF-A511-19B3240726E2}">
+<ds:datastoreItem xmlns:ds="http://schemas.openxmlformats.org/officeDocument/2006/customXml" ds:itemID="{E8C4B073-539C-4D90-B49A-39FA1285645A}">
   <ds:schemaRefs>
     <ds:schemaRef ds:uri="http://schemas.openxmlformats.org/officeDocument/2006/bibliography"/>
   </ds:schemaRefs>

</xml_diff>